<commit_message>
Fix LR2 and LR3(t1)
</commit_message>
<xml_diff>
--- a/LR2/58.docx
+++ b/LR2/58.docx
@@ -428,7 +428,23 @@
           <w:sz w:val="28"/>
           <w:szCs w:val="28"/>
         </w:rPr>
-        <w:t xml:space="preserve"> он благородно соглашается принять несчастного отпрыска своего конкурента в свой университет, поэтому лишь просит выполнения контракта. И оказаться от скидки. Даже если мы каким-то образом обнаружим Менкена, проследить связь с </w:t>
+        <w:t xml:space="preserve"> он благородно соглашается принять несчастного отпрыска своего конкурента в свой университет, поэтому лишь просит выполнения контракта. И о</w:t>
+      </w:r>
+      <w:r>
+        <w:rPr>
+          <w:rFonts w:ascii="Times New Roman" w:hAnsi="Times New Roman" w:cs="Times New Roman"/>
+          <w:sz w:val="28"/>
+          <w:szCs w:val="28"/>
+        </w:rPr>
+        <w:t>тк</w:t>
+      </w:r>
+      <w:r>
+        <w:rPr>
+          <w:rFonts w:ascii="Times New Roman" w:hAnsi="Times New Roman" w:cs="Times New Roman"/>
+          <w:sz w:val="28"/>
+          <w:szCs w:val="28"/>
+        </w:rPr>
+        <w:t xml:space="preserve">азаться от скидки. Даже если мы каким-то образом обнаружим Менкена, проследить связь с </w:t>
       </w:r>
       <w:proofErr w:type="spellStart"/>
       <w:r>
@@ -460,6 +476,7 @@
           <w:szCs w:val="28"/>
         </w:rPr>
       </w:pPr>
+      <w:proofErr w:type="gramStart"/>
       <w:r>
         <w:rPr>
           <w:rFonts w:ascii="Times New Roman" w:hAnsi="Times New Roman" w:cs="Times New Roman"/>
@@ -482,7 +499,16 @@
           <w:sz w:val="28"/>
           <w:szCs w:val="28"/>
         </w:rPr>
-        <w:t xml:space="preserve"> недоуменно спросила Айрис.</w:t>
+        <w:t xml:space="preserve"> </w:t>
+      </w:r>
+      <w:proofErr w:type="gramEnd"/>
+      <w:r>
+        <w:rPr>
+          <w:rFonts w:ascii="Times New Roman" w:hAnsi="Times New Roman" w:cs="Times New Roman"/>
+          <w:sz w:val="28"/>
+          <w:szCs w:val="28"/>
+        </w:rPr>
+        <w:t>недоуменно спросила Айрис.</w:t>
       </w:r>
     </w:p>
     <w:p>
@@ -538,7 +564,23 @@
           <w:sz w:val="28"/>
           <w:szCs w:val="28"/>
         </w:rPr>
-        <w:t>. Нужно единогласное решение. Думаю, за шесть лет Менкен уже собрал ключи каждого члена Совета. И отце сам дал ему голос.</w:t>
+        <w:t>. Нужно единогласное решение. Думаю, за шесть лет Менкен уже собрал ключи каждого члена Совета. И оте</w:t>
+      </w:r>
+      <w:r>
+        <w:rPr>
+          <w:rFonts w:ascii="Times New Roman" w:hAnsi="Times New Roman" w:cs="Times New Roman"/>
+          <w:sz w:val="28"/>
+          <w:szCs w:val="28"/>
+        </w:rPr>
+        <w:t>ц</w:t>
+      </w:r>
+      <w:r>
+        <w:rPr>
+          <w:rFonts w:ascii="Times New Roman" w:hAnsi="Times New Roman" w:cs="Times New Roman"/>
+          <w:sz w:val="28"/>
+          <w:szCs w:val="28"/>
+        </w:rPr>
+        <w:t xml:space="preserve"> сам дал ему голос.</w:t>
       </w:r>
     </w:p>
     <w:p>
@@ -699,7 +741,7 @@
           <w:sz w:val="28"/>
           <w:szCs w:val="28"/>
         </w:rPr>
-        <w:t>–</w:t>
+        <w:t>-</w:t>
       </w:r>
       <w:r>
         <w:rPr>
@@ -751,33 +793,55 @@
           <w:sz w:val="28"/>
           <w:szCs w:val="28"/>
         </w:rPr>
-        <w:t xml:space="preserve">У нас нет доказательств, “Норман поморщился. Я </w:t>
-      </w:r>
-      <w:proofErr w:type="spellStart"/>
-      <w:r>
-        <w:rPr>
-          <w:rFonts w:ascii="Times New Roman" w:hAnsi="Times New Roman" w:cs="Times New Roman"/>
-          <w:sz w:val="28"/>
-          <w:szCs w:val="28"/>
-        </w:rPr>
-        <w:t>досих</w:t>
-      </w:r>
-      <w:proofErr w:type="spellEnd"/>
-      <w:r>
-        <w:rPr>
-          <w:rFonts w:ascii="Times New Roman" w:hAnsi="Times New Roman" w:cs="Times New Roman"/>
-          <w:sz w:val="28"/>
-          <w:szCs w:val="28"/>
-        </w:rPr>
-        <w:t xml:space="preserve"> пор не верю. Слишком тяжело</w:t>
-      </w:r>
-      <w:r>
-        <w:rPr>
-          <w:rFonts w:ascii="Times New Roman" w:hAnsi="Times New Roman" w:cs="Times New Roman"/>
-          <w:sz w:val="28"/>
-          <w:szCs w:val="28"/>
-        </w:rPr>
-        <w:t>...</w:t>
+        <w:t xml:space="preserve">У нас нет доказательств, </w:t>
+      </w:r>
+      <w:r>
+        <w:rPr>
+          <w:rFonts w:ascii="Times New Roman" w:hAnsi="Times New Roman" w:cs="Times New Roman"/>
+          <w:sz w:val="28"/>
+          <w:szCs w:val="28"/>
+        </w:rPr>
+        <w:t>"</w:t>
+      </w:r>
+      <w:r>
+        <w:rPr>
+          <w:rFonts w:ascii="Times New Roman" w:hAnsi="Times New Roman" w:cs="Times New Roman"/>
+          <w:sz w:val="28"/>
+          <w:szCs w:val="28"/>
+        </w:rPr>
+        <w:t>Норман поморщился. Я до</w:t>
+      </w:r>
+      <w:r>
+        <w:rPr>
+          <w:rFonts w:ascii="Times New Roman" w:hAnsi="Times New Roman" w:cs="Times New Roman"/>
+          <w:sz w:val="28"/>
+          <w:szCs w:val="28"/>
+        </w:rPr>
+        <w:t xml:space="preserve"> </w:t>
+      </w:r>
+      <w:r>
+        <w:rPr>
+          <w:rFonts w:ascii="Times New Roman" w:hAnsi="Times New Roman" w:cs="Times New Roman"/>
+          <w:sz w:val="28"/>
+          <w:szCs w:val="28"/>
+        </w:rPr>
+        <w:t>сих пор не верю. Слишком тяжело</w:t>
+      </w:r>
+      <w:r>
+        <w:rPr>
+          <w:rFonts w:ascii="Times New Roman" w:hAnsi="Times New Roman" w:cs="Times New Roman"/>
+          <w:sz w:val="28"/>
+          <w:szCs w:val="28"/>
+        </w:rPr>
+        <w:t>..</w:t>
+      </w:r>
+      <w:r>
+        <w:rPr>
+          <w:rFonts w:ascii="Times New Roman" w:hAnsi="Times New Roman" w:cs="Times New Roman"/>
+          <w:sz w:val="28"/>
+          <w:szCs w:val="28"/>
+        </w:rPr>
+        <w:t>.</w:t>
       </w:r>
     </w:p>
     <w:p>
@@ -817,6 +881,7 @@
           <w:sz w:val="28"/>
           <w:szCs w:val="28"/>
         </w:rPr>
+        <w:lastRenderedPageBreak/>
         <w:t>Норман выругался. А потом он встал и вышел за дверь. Я так понимаю: курить, бить руками об стену или использовать какой-то другой способ успокоиться.</w:t>
       </w:r>
     </w:p>

</xml_diff>